<commit_message>
Update resume; add text version
</commit_message>
<xml_diff>
--- a/src/static/resume/Kevin Joseph - resume.docx
+++ b/src/static/resume/Kevin Joseph - resume.docx
@@ -4,25 +4,50 @@
   <w:body>
     <w:p>
       <w:pPr>
-        <w:spacing w:after="0"/>
-        <w:rPr>
-          <w:b/>
-          <w:sz w:val="22"/>
-        </w:rPr>
+        <w:pStyle w:val="Title"/>
+        <w:spacing w:after="120"/>
       </w:pPr>
       <w:r>
-        <w:rPr>
-          <w:b/>
-          <w:sz w:val="22"/>
-        </w:rPr>
-        <w:t xml:space="preserve">Kevin </w:t>
+        <w:t>Kevin Joseph</w:t>
+      </w:r>
+      <w:r>
+        <w:t xml:space="preserve"> </w:t>
       </w:r>
       <w:r>
         <w:rPr>
-          <w:b/>
-          <w:sz w:val="24"/>
+          <w:rStyle w:val="SubtitleChar"/>
+          <w:sz w:val="44"/>
+          <w:szCs w:val="44"/>
+          <w:u w:val="none"/>
         </w:rPr>
-        <w:t>Joseph</w:t>
+        <w:t xml:space="preserve">  </w:t>
+      </w:r>
+      <w:r>
+        <w:rPr>
+          <w:rStyle w:val="SubtitleChar"/>
+          <w:b w:val="0"/>
+          <w:smallCaps w:val="0"/>
+          <w:sz w:val="36"/>
+          <w:u w:val="none"/>
+        </w:rPr>
+        <w:t>S</w:t>
+      </w:r>
+      <w:r>
+        <w:rPr>
+          <w:b w:val="0"/>
+          <w:smallCaps w:val="0"/>
+          <w:sz w:val="36"/>
+          <w:szCs w:val="32"/>
+        </w:rPr>
+        <w:t>an Diego, CA</w:t>
+      </w:r>
+    </w:p>
+    <w:p>
+      <w:pPr>
+        <w:pStyle w:val="Quote"/>
+      </w:pPr>
+      <w:r>
+        <w:t>Experienced, versatile web developer, specializing in front-end JavaScript-based application development.</w:t>
       </w:r>
     </w:p>
     <w:tbl>
@@ -30,9 +55,9 @@
         <w:tblStyle w:val="TableGrid"/>
         <w:tblW w:w="0" w:type="auto"/>
         <w:tblBorders>
-          <w:top w:val="none" w:sz="0" w:space="0" w:color="auto"/>
+          <w:top w:val="single" w:sz="18" w:space="0" w:color="auto"/>
           <w:left w:val="none" w:sz="0" w:space="0" w:color="auto"/>
-          <w:bottom w:val="none" w:sz="0" w:space="0" w:color="auto"/>
+          <w:bottom w:val="single" w:sz="18" w:space="0" w:color="auto"/>
           <w:right w:val="none" w:sz="0" w:space="0" w:color="auto"/>
           <w:insideH w:val="none" w:sz="0" w:space="0" w:color="auto"/>
           <w:insideV w:val="none" w:sz="0" w:space="0" w:color="auto"/>
@@ -51,170 +76,98 @@
       </w:tblGrid>
       <w:tr>
         <w:trPr>
-          <w:trHeight w:val="513"/>
+          <w:trHeight w:val="360"/>
         </w:trPr>
         <w:tc>
           <w:tcPr>
             <w:tcW w:w="3116" w:type="dxa"/>
-            <w:tcBorders>
-              <w:bottom w:val="single" w:sz="12" w:space="0" w:color="auto"/>
-            </w:tcBorders>
           </w:tcPr>
           <w:p>
             <w:pPr>
-              <w:ind w:left="-105"/>
-              <w:rPr>
-                <w:szCs w:val="18"/>
-              </w:rPr>
-            </w:pPr>
-            <w:r>
-              <w:rPr>
-                <w:szCs w:val="18"/>
-              </w:rPr>
-              <w:t>2015 Robinson Ave, Apt 12</w:t>
-            </w:r>
-          </w:p>
-          <w:p>
-            <w:pPr>
-              <w:ind w:left="-105"/>
-              <w:rPr>
-                <w:szCs w:val="18"/>
-              </w:rPr>
-            </w:pPr>
-            <w:r>
-              <w:rPr>
-                <w:szCs w:val="18"/>
-              </w:rPr>
-              <w:t>San Diego, CA 92104</w:t>
+              <w:pStyle w:val="ContactInfo"/>
+            </w:pPr>
+            <w:r>
+              <w:rPr>
+                <w:b/>
+              </w:rPr>
+              <w:t>Email:</w:t>
+            </w:r>
+            <w:r>
+              <w:t xml:space="preserve"> </w:t>
+            </w:r>
+            <w:r>
+              <w:t>kevin.p.joseph</w:t>
+            </w:r>
+            <w:r>
+              <w:t>@gmail.com</w:t>
+            </w:r>
+            <w:r>
+              <w:br/>
+            </w:r>
+            <w:r>
+              <w:rPr>
+                <w:b/>
+              </w:rPr>
+              <w:t>Phone:</w:t>
+            </w:r>
+            <w:r>
+              <w:t xml:space="preserve"> </w:t>
+            </w:r>
+            <w:r>
+              <w:t>612-597-2426</w:t>
             </w:r>
           </w:p>
         </w:tc>
         <w:tc>
           <w:tcPr>
             <w:tcW w:w="3117" w:type="dxa"/>
-            <w:tcBorders>
-              <w:bottom w:val="single" w:sz="12" w:space="0" w:color="auto"/>
-            </w:tcBorders>
           </w:tcPr>
           <w:p>
             <w:pPr>
-              <w:ind w:left="-75"/>
-              <w:rPr>
-                <w:szCs w:val="18"/>
-              </w:rPr>
-            </w:pPr>
-            <w:r>
-              <w:rPr>
-                <w:szCs w:val="18"/>
-              </w:rPr>
-              <w:t>kevin.p.joseph@gmail.com</w:t>
-            </w:r>
-          </w:p>
-          <w:p>
-            <w:pPr>
-              <w:ind w:left="-75"/>
-              <w:rPr>
-                <w:szCs w:val="18"/>
-              </w:rPr>
-            </w:pPr>
-            <w:r>
-              <w:rPr>
-                <w:szCs w:val="18"/>
-              </w:rPr>
-              <w:t>+1 612-597-2426</w:t>
+              <w:pStyle w:val="ContactInfo"/>
+            </w:pPr>
+            <w:r>
+              <w:rPr>
+                <w:b/>
+              </w:rPr>
+              <w:t>Website:</w:t>
+            </w:r>
+            <w:r>
+              <w:t xml:space="preserve"> https://kevinjoseph.net</w:t>
+            </w:r>
+            <w:r>
+              <w:br/>
+            </w:r>
+            <w:r>
+              <w:rPr>
+                <w:b/>
+              </w:rPr>
+              <w:t xml:space="preserve">GitHub: </w:t>
+            </w:r>
+            <w:r>
+              <w:t>https://github.com/kj-joseph</w:t>
             </w:r>
           </w:p>
         </w:tc>
         <w:tc>
           <w:tcPr>
             <w:tcW w:w="3117" w:type="dxa"/>
-            <w:tcBorders>
-              <w:bottom w:val="single" w:sz="12" w:space="0" w:color="auto"/>
-            </w:tcBorders>
           </w:tcPr>
           <w:p>
             <w:pPr>
-              <w:ind w:left="-45"/>
-              <w:rPr>
-                <w:szCs w:val="18"/>
-              </w:rPr>
-            </w:pPr>
-            <w:r>
-              <w:rPr>
-                <w:szCs w:val="18"/>
-              </w:rPr>
-              <w:t>http</w:t>
-            </w:r>
-            <w:r>
-              <w:rPr>
-                <w:szCs w:val="18"/>
-              </w:rPr>
-              <w:t>s</w:t>
-            </w:r>
-            <w:r>
-              <w:rPr>
-                <w:szCs w:val="18"/>
-              </w:rPr>
-              <w:t>://kevinjoseph.net</w:t>
-            </w:r>
-          </w:p>
-          <w:p>
-            <w:pPr>
-              <w:ind w:left="-45"/>
-              <w:rPr>
-                <w:szCs w:val="18"/>
-              </w:rPr>
-            </w:pPr>
-            <w:r>
-              <w:rPr>
-                <w:szCs w:val="18"/>
-              </w:rPr>
-              <w:t>https://github.com/kj-joseph</w:t>
-            </w:r>
-          </w:p>
-        </w:tc>
-      </w:tr>
-      <w:tr>
-        <w:tblPrEx>
-          <w:tblBorders>
-            <w:top w:val="single" w:sz="4" w:space="0" w:color="auto"/>
-            <w:left w:val="single" w:sz="4" w:space="0" w:color="auto"/>
-            <w:bottom w:val="single" w:sz="4" w:space="0" w:color="auto"/>
-            <w:right w:val="single" w:sz="4" w:space="0" w:color="auto"/>
-            <w:insideH w:val="single" w:sz="4" w:space="0" w:color="auto"/>
-            <w:insideV w:val="single" w:sz="4" w:space="0" w:color="auto"/>
-          </w:tblBorders>
-        </w:tblPrEx>
-        <w:tc>
-          <w:tcPr>
-            <w:tcW w:w="9350" w:type="dxa"/>
-            <w:gridSpan w:val="3"/>
-            <w:tcBorders>
-              <w:top w:val="single" w:sz="12" w:space="0" w:color="auto"/>
-              <w:left w:val="nil"/>
-              <w:bottom w:val="single" w:sz="12" w:space="0" w:color="auto"/>
-              <w:right w:val="nil"/>
-            </w:tcBorders>
-            <w:tcMar>
-              <w:top w:w="115" w:type="dxa"/>
-              <w:left w:w="0" w:type="dxa"/>
-              <w:bottom w:w="115" w:type="dxa"/>
-              <w:right w:w="0" w:type="dxa"/>
-            </w:tcMar>
-          </w:tcPr>
-          <w:p>
-            <w:pPr>
-              <w:rPr>
-                <w:sz w:val="32"/>
-                <w:szCs w:val="32"/>
-              </w:rPr>
-            </w:pPr>
-            <w:r>
-              <w:rPr>
-                <w:sz w:val="32"/>
-                <w:szCs w:val="32"/>
-              </w:rPr>
-              <w:t>Experienced web developer, specializing in front-end, JavaScript-based application development.</w:t>
+              <w:pStyle w:val="ContactInfo"/>
+            </w:pPr>
+            <w:r>
+              <w:rPr>
+                <w:b/>
+              </w:rPr>
+              <w:t>LinkedIn:</w:t>
+            </w:r>
+            <w:r>
+              <w:t xml:space="preserve"> </w:t>
+            </w:r>
+            <w:r>
+              <w:t>https://www.linkedin.com/in/kjjoseph/</w:t>
             </w:r>
           </w:p>
         </w:tc>
@@ -222,25 +175,13 @@
     </w:tbl>
     <w:p>
       <w:pPr>
-        <w:spacing w:before="160"/>
-        <w:rPr>
-          <w:b/>
-          <w:smallCaps/>
-          <w:sz w:val="24"/>
-          <w:szCs w:val="24"/>
-          <w:u w:val="single"/>
-        </w:rPr>
+        <w:pStyle w:val="Heading1"/>
       </w:pPr>
       <w:r>
-        <w:rPr>
-          <w:b/>
-          <w:smallCaps/>
-          <w:sz w:val="24"/>
-          <w:szCs w:val="24"/>
-          <w:u w:val="single"/>
-        </w:rPr>
         <w:t>Professional Experience</w:t>
       </w:r>
+      <w:bookmarkStart w:id="0" w:name="_GoBack"/>
+      <w:bookmarkEnd w:id="0"/>
     </w:p>
     <w:tbl>
       <w:tblPr>
@@ -273,53 +214,26 @@
             <w:pPr>
               <w:spacing w:before="120"/>
               <w:rPr>
-                <w:szCs w:val="18"/>
-              </w:rPr>
-            </w:pPr>
-            <w:r>
-              <w:rPr>
                 <w:b/>
-                <w:szCs w:val="18"/>
+                <w:sz w:val="20"/>
+                <w:szCs w:val="20"/>
+              </w:rPr>
+            </w:pPr>
+            <w:r>
+              <w:rPr>
+                <w:rStyle w:val="Heading2Char"/>
               </w:rPr>
               <w:t>Software Testing Engineer</w:t>
             </w:r>
-            <w:r>
-              <w:rPr>
-                <w:b/>
-                <w:szCs w:val="18"/>
-              </w:rPr>
-              <w:br/>
-            </w:r>
-            <w:r>
-              <w:rPr>
-                <w:szCs w:val="18"/>
-              </w:rPr>
-              <w:t xml:space="preserve">August 2018 – </w:t>
-            </w:r>
-            <w:r>
-              <w:rPr>
-                <w:szCs w:val="18"/>
-              </w:rPr>
-              <w:t>February 2019</w:t>
-            </w:r>
-          </w:p>
-          <w:p>
-            <w:pPr>
-              <w:spacing w:before="120"/>
-              <w:rPr>
-                <w:szCs w:val="18"/>
-              </w:rPr>
-            </w:pPr>
-            <w:r>
-              <w:rPr>
-                <w:szCs w:val="18"/>
-              </w:rPr>
+          </w:p>
+          <w:p>
+            <w:pPr>
+              <w:pStyle w:val="Heading3"/>
+            </w:pPr>
+            <w:r>
               <w:t>Rain Bird</w:t>
             </w:r>
             <w:r>
-              <w:rPr>
-                <w:szCs w:val="18"/>
-              </w:rPr>
               <w:br/>
               <w:t>San Diego, CA</w:t>
             </w:r>
@@ -328,14 +242,24 @@
             <w:pPr>
               <w:spacing w:before="120"/>
               <w:rPr>
-                <w:sz w:val="16"/>
-                <w:szCs w:val="16"/>
-              </w:rPr>
-            </w:pPr>
-            <w:r>
-              <w:rPr>
-                <w:sz w:val="16"/>
-                <w:szCs w:val="16"/>
+                <w:szCs w:val="18"/>
+              </w:rPr>
+            </w:pPr>
+            <w:r>
+              <w:rPr>
+                <w:szCs w:val="18"/>
+              </w:rPr>
+              <w:t>August 2018 – February 2019</w:t>
+            </w:r>
+            <w:r>
+              <w:rPr>
+                <w:szCs w:val="18"/>
+              </w:rPr>
+              <w:br/>
+            </w:r>
+            <w:r>
+              <w:rPr>
+                <w:szCs w:val="18"/>
               </w:rPr>
               <w:t>(contract)</w:t>
             </w:r>
@@ -424,8 +348,6 @@
             </w:r>
           </w:p>
         </w:tc>
-        <w:bookmarkStart w:id="0" w:name="_GoBack"/>
-        <w:bookmarkEnd w:id="0"/>
       </w:tr>
       <w:tr>
         <w:tc>
@@ -434,51 +356,36 @@
           </w:tcPr>
           <w:p>
             <w:pPr>
-              <w:spacing w:before="120"/>
-              <w:rPr>
-                <w:szCs w:val="18"/>
-              </w:rPr>
-            </w:pPr>
-            <w:r>
-              <w:rPr>
-                <w:b/>
-                <w:szCs w:val="18"/>
-              </w:rPr>
+              <w:pStyle w:val="Heading2"/>
+            </w:pPr>
+            <w:r>
               <w:t>Senior Web Developer</w:t>
             </w:r>
-            <w:r>
-              <w:rPr>
-                <w:b/>
-                <w:szCs w:val="18"/>
-              </w:rPr>
-              <w:br/>
-            </w:r>
-            <w:r>
-              <w:rPr>
-                <w:szCs w:val="18"/>
-              </w:rPr>
-              <w:t>May 2015 – April 2017</w:t>
-            </w:r>
-          </w:p>
-          <w:p>
-            <w:pPr>
-              <w:spacing w:before="120"/>
-              <w:rPr>
-                <w:szCs w:val="18"/>
-              </w:rPr>
-            </w:pPr>
-            <w:r>
-              <w:rPr>
-                <w:szCs w:val="18"/>
-              </w:rPr>
+          </w:p>
+          <w:p>
+            <w:pPr>
+              <w:pStyle w:val="Heading3"/>
+            </w:pPr>
+            <w:r>
               <w:t>Renovate America</w:t>
             </w:r>
             <w:r>
-              <w:rPr>
-                <w:szCs w:val="18"/>
-              </w:rPr>
               <w:br/>
               <w:t>San Diego, CA</w:t>
+            </w:r>
+          </w:p>
+          <w:p>
+            <w:pPr>
+              <w:spacing w:before="120"/>
+              <w:rPr>
+                <w:szCs w:val="18"/>
+              </w:rPr>
+            </w:pPr>
+            <w:r>
+              <w:rPr>
+                <w:szCs w:val="18"/>
+              </w:rPr>
+              <w:t>May 2015 – April 2017</w:t>
             </w:r>
           </w:p>
           <w:p>
@@ -620,45 +527,39 @@
           </w:tcPr>
           <w:p>
             <w:pPr>
-              <w:spacing w:before="120"/>
-              <w:rPr>
-                <w:szCs w:val="18"/>
-              </w:rPr>
-            </w:pPr>
-            <w:r>
-              <w:rPr>
-                <w:b/>
-                <w:szCs w:val="18"/>
-              </w:rPr>
+              <w:pStyle w:val="Heading2"/>
+            </w:pPr>
+            <w:r>
               <w:t>Web Developer</w:t>
             </w:r>
-            <w:r>
-              <w:rPr>
-                <w:b/>
-                <w:szCs w:val="18"/>
-              </w:rPr>
+          </w:p>
+          <w:p>
+            <w:pPr>
+              <w:pStyle w:val="Heading3"/>
+            </w:pPr>
+            <w:r>
+              <w:t>Best Buy</w:t>
+            </w:r>
+            <w:r>
               <w:br/>
             </w:r>
             <w:r>
+              <w:t>Richfield, MN</w:t>
+            </w:r>
+          </w:p>
+          <w:p>
+            <w:pPr>
+              <w:spacing w:before="120"/>
+              <w:rPr>
+                <w:szCs w:val="18"/>
+              </w:rPr>
+            </w:pPr>
+            <w:r>
               <w:rPr>
                 <w:szCs w:val="18"/>
               </w:rPr>
               <w:t>September 2013 – March 2015</w:t>
             </w:r>
-          </w:p>
-          <w:p>
-            <w:pPr>
-              <w:spacing w:before="120"/>
-              <w:rPr>
-                <w:szCs w:val="18"/>
-              </w:rPr>
-            </w:pPr>
-            <w:r>
-              <w:rPr>
-                <w:szCs w:val="18"/>
-              </w:rPr>
-              <w:t>Best Buy</w:t>
-            </w:r>
             <w:r>
               <w:rPr>
                 <w:szCs w:val="18"/>
@@ -668,21 +569,6 @@
             <w:r>
               <w:rPr>
                 <w:szCs w:val="18"/>
-              </w:rPr>
-              <w:t>Richfield, MN</w:t>
-            </w:r>
-          </w:p>
-          <w:p>
-            <w:pPr>
-              <w:spacing w:before="120"/>
-              <w:rPr>
-                <w:szCs w:val="18"/>
-              </w:rPr>
-            </w:pPr>
-            <w:r>
-              <w:rPr>
-                <w:sz w:val="16"/>
-                <w:szCs w:val="16"/>
               </w:rPr>
               <w:t>(contract)</w:t>
             </w:r>
@@ -832,45 +718,40 @@
           </w:tcPr>
           <w:p>
             <w:pPr>
-              <w:spacing w:before="120"/>
-              <w:rPr>
-                <w:szCs w:val="18"/>
-              </w:rPr>
-            </w:pPr>
-            <w:r>
-              <w:rPr>
-                <w:b/>
-                <w:szCs w:val="18"/>
-              </w:rPr>
+              <w:pStyle w:val="Heading2"/>
+            </w:pPr>
+            <w:r>
               <w:t>Web Developer</w:t>
             </w:r>
-            <w:r>
-              <w:rPr>
-                <w:b/>
-                <w:szCs w:val="18"/>
-              </w:rPr>
+          </w:p>
+          <w:p>
+            <w:pPr>
+              <w:pStyle w:val="Heading3"/>
+            </w:pPr>
+            <w:r>
+              <w:t>Target</w:t>
+            </w:r>
+            <w:r>
               <w:br/>
             </w:r>
             <w:r>
-              <w:rPr>
-                <w:szCs w:val="18"/>
-              </w:rPr>
+              <w:t>Minneapolis, MN</w:t>
+            </w:r>
+          </w:p>
+          <w:p>
+            <w:pPr>
+              <w:spacing w:before="120"/>
+              <w:rPr>
+                <w:szCs w:val="18"/>
+              </w:rPr>
+            </w:pPr>
+            <w:r>
+              <w:rPr>
+                <w:szCs w:val="18"/>
+              </w:rPr>
+              <w:lastRenderedPageBreak/>
               <w:t>June 2013 – August 2013</w:t>
             </w:r>
-          </w:p>
-          <w:p>
-            <w:pPr>
-              <w:spacing w:before="120"/>
-              <w:rPr>
-                <w:szCs w:val="18"/>
-              </w:rPr>
-            </w:pPr>
-            <w:r>
-              <w:rPr>
-                <w:szCs w:val="18"/>
-              </w:rPr>
-              <w:t>Target</w:t>
-            </w:r>
             <w:r>
               <w:rPr>
                 <w:szCs w:val="18"/>
@@ -880,21 +761,6 @@
             <w:r>
               <w:rPr>
                 <w:szCs w:val="18"/>
-              </w:rPr>
-              <w:t>Minneapolis, MN</w:t>
-            </w:r>
-          </w:p>
-          <w:p>
-            <w:pPr>
-              <w:spacing w:before="120"/>
-              <w:rPr>
-                <w:szCs w:val="18"/>
-              </w:rPr>
-            </w:pPr>
-            <w:r>
-              <w:rPr>
-                <w:sz w:val="16"/>
-                <w:szCs w:val="16"/>
               </w:rPr>
               <w:t>(contract)</w:t>
             </w:r>
@@ -919,6 +785,7 @@
               <w:rPr>
                 <w:szCs w:val="18"/>
               </w:rPr>
+              <w:lastRenderedPageBreak/>
               <w:t>While I was hired to code solutions for Adobe Analytics tracking, the position ended up being more of a business analysis role, managing tracking needs for Target.com.</w:t>
             </w:r>
           </w:p>
@@ -937,46 +804,40 @@
           </w:tcPr>
           <w:p>
             <w:pPr>
-              <w:spacing w:before="120"/>
-              <w:rPr>
-                <w:szCs w:val="18"/>
-              </w:rPr>
-            </w:pPr>
-            <w:r>
-              <w:rPr>
-                <w:b/>
-                <w:szCs w:val="18"/>
-              </w:rPr>
+              <w:pStyle w:val="Heading2"/>
+            </w:pPr>
+            <w:r>
               <w:lastRenderedPageBreak/>
               <w:t>Web Developer</w:t>
             </w:r>
-            <w:r>
-              <w:rPr>
-                <w:b/>
-                <w:szCs w:val="18"/>
-              </w:rPr>
+          </w:p>
+          <w:p>
+            <w:pPr>
+              <w:pStyle w:val="Heading3"/>
+            </w:pPr>
+            <w:r>
+              <w:t>Capella University</w:t>
+            </w:r>
+            <w:r>
               <w:br/>
             </w:r>
             <w:r>
+              <w:t>Minneapolis, MN</w:t>
+            </w:r>
+          </w:p>
+          <w:p>
+            <w:pPr>
+              <w:spacing w:before="120"/>
+              <w:rPr>
+                <w:szCs w:val="18"/>
+              </w:rPr>
+            </w:pPr>
+            <w:r>
               <w:rPr>
                 <w:szCs w:val="18"/>
               </w:rPr>
               <w:t>January 2013 – March 2013</w:t>
             </w:r>
-          </w:p>
-          <w:p>
-            <w:pPr>
-              <w:spacing w:before="120"/>
-              <w:rPr>
-                <w:szCs w:val="18"/>
-              </w:rPr>
-            </w:pPr>
-            <w:r>
-              <w:rPr>
-                <w:szCs w:val="18"/>
-              </w:rPr>
-              <w:t>Capella University</w:t>
-            </w:r>
             <w:r>
               <w:rPr>
                 <w:szCs w:val="18"/>
@@ -986,21 +847,6 @@
             <w:r>
               <w:rPr>
                 <w:szCs w:val="18"/>
-              </w:rPr>
-              <w:t>Minneapolis, MN</w:t>
-            </w:r>
-          </w:p>
-          <w:p>
-            <w:pPr>
-              <w:spacing w:before="120"/>
-              <w:rPr>
-                <w:szCs w:val="18"/>
-              </w:rPr>
-            </w:pPr>
-            <w:r>
-              <w:rPr>
-                <w:sz w:val="16"/>
-                <w:szCs w:val="16"/>
               </w:rPr>
               <w:t>(contract)</w:t>
             </w:r>
@@ -1092,45 +938,42 @@
           </w:tcPr>
           <w:p>
             <w:pPr>
-              <w:spacing w:before="120"/>
-              <w:rPr>
-                <w:szCs w:val="18"/>
-              </w:rPr>
-            </w:pPr>
-            <w:r>
-              <w:rPr>
-                <w:b/>
-                <w:szCs w:val="18"/>
-              </w:rPr>
-              <w:t>Web Developer</w:t>
-            </w:r>
-            <w:r>
-              <w:rPr>
-                <w:b/>
-                <w:szCs w:val="18"/>
-              </w:rPr>
+              <w:pStyle w:val="Heading2"/>
+            </w:pPr>
+            <w:r>
+              <w:t>W</w:t>
+            </w:r>
+            <w:r>
+              <w:t>eb Developer</w:t>
+            </w:r>
+          </w:p>
+          <w:p>
+            <w:pPr>
+              <w:pStyle w:val="Heading3"/>
+            </w:pPr>
+            <w:r>
+              <w:t>Ambient Consulting</w:t>
+            </w:r>
+            <w:r>
               <w:br/>
             </w:r>
             <w:r>
+              <w:t>Minneapolis, MN</w:t>
+            </w:r>
+          </w:p>
+          <w:p>
+            <w:pPr>
+              <w:spacing w:before="120"/>
+              <w:rPr>
+                <w:szCs w:val="18"/>
+              </w:rPr>
+            </w:pPr>
+            <w:r>
               <w:rPr>
                 <w:szCs w:val="18"/>
               </w:rPr>
               <w:t>September – November 2012</w:t>
             </w:r>
-          </w:p>
-          <w:p>
-            <w:pPr>
-              <w:spacing w:before="120"/>
-              <w:rPr>
-                <w:szCs w:val="18"/>
-              </w:rPr>
-            </w:pPr>
-            <w:r>
-              <w:rPr>
-                <w:szCs w:val="18"/>
-              </w:rPr>
-              <w:t>Ambient Consulting</w:t>
-            </w:r>
             <w:r>
               <w:rPr>
                 <w:szCs w:val="18"/>
@@ -1140,21 +983,6 @@
             <w:r>
               <w:rPr>
                 <w:szCs w:val="18"/>
-              </w:rPr>
-              <w:t>Minneapolis, MN</w:t>
-            </w:r>
-          </w:p>
-          <w:p>
-            <w:pPr>
-              <w:spacing w:before="120"/>
-              <w:rPr>
-                <w:szCs w:val="18"/>
-              </w:rPr>
-            </w:pPr>
-            <w:r>
-              <w:rPr>
-                <w:sz w:val="16"/>
-                <w:szCs w:val="16"/>
               </w:rPr>
               <w:t>(contract)</w:t>
             </w:r>
@@ -1226,65 +1054,56 @@
         <w:tc>
           <w:tcPr>
             <w:tcW w:w="3150" w:type="dxa"/>
+            <w:tcBorders>
+              <w:bottom w:val="single" w:sz="4" w:space="0" w:color="auto"/>
+            </w:tcBorders>
           </w:tcPr>
           <w:p>
             <w:pPr>
-              <w:spacing w:before="120"/>
-              <w:rPr>
-                <w:szCs w:val="18"/>
-              </w:rPr>
-            </w:pPr>
-            <w:r>
-              <w:rPr>
-                <w:b/>
-                <w:szCs w:val="18"/>
-              </w:rPr>
-              <w:t>Web Developer</w:t>
-            </w:r>
-            <w:r>
-              <w:rPr>
-                <w:b/>
-                <w:szCs w:val="18"/>
-              </w:rPr>
+              <w:pStyle w:val="Heading2"/>
+            </w:pPr>
+            <w:r>
+              <w:t>W</w:t>
+            </w:r>
+            <w:r>
+              <w:t>eb Developer</w:t>
+            </w:r>
+          </w:p>
+          <w:p>
+            <w:pPr>
+              <w:pStyle w:val="Heading3"/>
+            </w:pPr>
+            <w:r>
+              <w:t>Digital River</w:t>
+            </w:r>
+            <w:r>
               <w:br/>
             </w:r>
             <w:r>
+              <w:t>Minnetonka, MN</w:t>
+            </w:r>
+          </w:p>
+          <w:p>
+            <w:pPr>
+              <w:spacing w:before="120"/>
+              <w:rPr>
+                <w:szCs w:val="18"/>
+              </w:rPr>
+            </w:pPr>
+            <w:r>
               <w:rPr>
                 <w:szCs w:val="18"/>
               </w:rPr>
               <w:t>February 2011 – September 2012</w:t>
-            </w:r>
-          </w:p>
-          <w:p>
-            <w:pPr>
-              <w:spacing w:before="120"/>
-              <w:rPr>
-                <w:szCs w:val="18"/>
-              </w:rPr>
-            </w:pPr>
-            <w:r>
-              <w:rPr>
-                <w:szCs w:val="18"/>
-              </w:rPr>
-              <w:t>Digital River</w:t>
-            </w:r>
-            <w:r>
-              <w:rPr>
-                <w:szCs w:val="18"/>
-              </w:rPr>
-              <w:br/>
-            </w:r>
-            <w:r>
-              <w:rPr>
-                <w:szCs w:val="18"/>
-              </w:rPr>
-              <w:t>Minnetonka, MN</w:t>
             </w:r>
           </w:p>
         </w:tc>
         <w:tc>
           <w:tcPr>
             <w:tcW w:w="6385" w:type="dxa"/>
+            <w:tcBorders>
+              <w:bottom w:val="single" w:sz="4" w:space="0" w:color="auto"/>
+            </w:tcBorders>
           </w:tcPr>
           <w:p>
             <w:pPr>
@@ -1334,65 +1153,63 @@
         <w:tc>
           <w:tcPr>
             <w:tcW w:w="3150" w:type="dxa"/>
+            <w:tcBorders>
+              <w:top w:val="single" w:sz="4" w:space="0" w:color="auto"/>
+              <w:bottom w:val="single" w:sz="18" w:space="0" w:color="auto"/>
+            </w:tcBorders>
           </w:tcPr>
           <w:p>
             <w:pPr>
-              <w:spacing w:before="120"/>
-              <w:rPr>
-                <w:szCs w:val="18"/>
-              </w:rPr>
-            </w:pPr>
-            <w:r>
-              <w:rPr>
-                <w:b/>
-                <w:szCs w:val="18"/>
-              </w:rPr>
-              <w:t>Web Developer</w:t>
-            </w:r>
-            <w:r>
-              <w:rPr>
-                <w:b/>
-                <w:szCs w:val="18"/>
-              </w:rPr>
+              <w:pStyle w:val="Heading2"/>
+            </w:pPr>
+            <w:r>
+              <w:t>W</w:t>
+            </w:r>
+            <w:r>
+              <w:t xml:space="preserve">eb </w:t>
+            </w:r>
+            <w:proofErr w:type="spellStart"/>
+            <w:r>
+              <w:t>Developer</w:t>
+            </w:r>
+            <w:proofErr w:type="spellEnd"/>
+          </w:p>
+          <w:p>
+            <w:pPr>
+              <w:pStyle w:val="Heading3"/>
+            </w:pPr>
+            <w:r>
+              <w:t>Internet Broadcasting</w:t>
+            </w:r>
+            <w:r>
               <w:br/>
             </w:r>
             <w:r>
+              <w:t>St. Paul, MN</w:t>
+            </w:r>
+          </w:p>
+          <w:p>
+            <w:pPr>
+              <w:spacing w:before="120"/>
+              <w:rPr>
+                <w:szCs w:val="18"/>
+              </w:rPr>
+            </w:pPr>
+            <w:r>
               <w:rPr>
                 <w:szCs w:val="18"/>
               </w:rPr>
               <w:t>January 2008 – February 2011</w:t>
-            </w:r>
-          </w:p>
-          <w:p>
-            <w:pPr>
-              <w:spacing w:before="120"/>
-              <w:rPr>
-                <w:szCs w:val="18"/>
-              </w:rPr>
-            </w:pPr>
-            <w:r>
-              <w:rPr>
-                <w:szCs w:val="18"/>
-              </w:rPr>
-              <w:t>Internet Broadcasting</w:t>
-            </w:r>
-            <w:r>
-              <w:rPr>
-                <w:szCs w:val="18"/>
-              </w:rPr>
-              <w:br/>
-            </w:r>
-            <w:r>
-              <w:rPr>
-                <w:szCs w:val="18"/>
-              </w:rPr>
-              <w:t>St. Paul, MN</w:t>
             </w:r>
           </w:p>
         </w:tc>
         <w:tc>
           <w:tcPr>
             <w:tcW w:w="6385" w:type="dxa"/>
+            <w:tcBorders>
+              <w:top w:val="single" w:sz="4" w:space="0" w:color="auto"/>
+              <w:bottom w:val="single" w:sz="18" w:space="0" w:color="auto"/>
+            </w:tcBorders>
           </w:tcPr>
           <w:p>
             <w:pPr>
@@ -1475,23 +1292,9 @@
     </w:tbl>
     <w:p>
       <w:pPr>
-        <w:spacing w:before="240"/>
-        <w:rPr>
-          <w:b/>
-          <w:smallCaps/>
-          <w:sz w:val="24"/>
-          <w:szCs w:val="24"/>
-          <w:u w:val="single"/>
-        </w:rPr>
+        <w:pStyle w:val="Heading1"/>
       </w:pPr>
       <w:r>
-        <w:rPr>
-          <w:b/>
-          <w:smallCaps/>
-          <w:sz w:val="24"/>
-          <w:szCs w:val="24"/>
-          <w:u w:val="single"/>
-        </w:rPr>
         <w:t>Web Examples</w:t>
       </w:r>
     </w:p>
@@ -1524,53 +1327,19 @@
           </w:tcPr>
           <w:p>
             <w:pPr>
-              <w:spacing w:before="120"/>
-              <w:rPr>
-                <w:szCs w:val="18"/>
-              </w:rPr>
-            </w:pPr>
-            <w:r>
-              <w:rPr>
-                <w:b/>
-                <w:szCs w:val="18"/>
-              </w:rPr>
+              <w:pStyle w:val="Heading2"/>
+            </w:pPr>
+            <w:r>
               <w:t>Roll-Cal</w:t>
             </w:r>
-            <w:r>
-              <w:rPr>
-                <w:b/>
-                <w:szCs w:val="18"/>
-              </w:rPr>
-              <w:br/>
-            </w:r>
-            <w:r>
-              <w:rPr>
-                <w:szCs w:val="18"/>
-              </w:rPr>
+          </w:p>
+          <w:p>
+            <w:pPr>
+              <w:pStyle w:val="Heading3"/>
+            </w:pPr>
+            <w:r>
               <w:t>https://www.roll-cal.com</w:t>
             </w:r>
-          </w:p>
-          <w:p>
-            <w:pPr>
-              <w:spacing w:before="120"/>
-              <w:rPr>
-                <w:szCs w:val="18"/>
-              </w:rPr>
-            </w:pPr>
-            <w:r>
-              <w:rPr>
-                <w:szCs w:val="18"/>
-              </w:rPr>
-              <w:t>Launched December 2018</w:t>
-            </w:r>
-          </w:p>
-          <w:p>
-            <w:pPr>
-              <w:spacing w:before="120"/>
-              <w:rPr>
-                <w:szCs w:val="18"/>
-              </w:rPr>
-            </w:pPr>
           </w:p>
         </w:tc>
         <w:tc>
@@ -1698,44 +1467,24 @@
           </w:tcPr>
           <w:p>
             <w:pPr>
-              <w:spacing w:before="120"/>
-              <w:rPr>
-                <w:szCs w:val="18"/>
-              </w:rPr>
-            </w:pPr>
-            <w:r>
-              <w:rPr>
-                <w:b/>
-                <w:szCs w:val="18"/>
-              </w:rPr>
+              <w:pStyle w:val="Heading2"/>
+            </w:pPr>
+            <w:r>
               <w:t>KJ Branded</w:t>
             </w:r>
-            <w:r>
-              <w:rPr>
-                <w:b/>
-                <w:szCs w:val="18"/>
-              </w:rPr>
-              <w:br/>
-            </w:r>
-            <w:r>
-              <w:rPr>
-                <w:szCs w:val="18"/>
-              </w:rPr>
-              <w:t>http://kjbranded.com/</w:t>
-            </w:r>
-          </w:p>
-          <w:p>
-            <w:pPr>
-              <w:spacing w:before="120"/>
-              <w:rPr>
-                <w:szCs w:val="18"/>
-              </w:rPr>
-            </w:pPr>
-            <w:r>
-              <w:rPr>
-                <w:szCs w:val="18"/>
-              </w:rPr>
-              <w:t>Launched March 2018</w:t>
+          </w:p>
+          <w:p>
+            <w:pPr>
+              <w:pStyle w:val="Heading3"/>
+            </w:pPr>
+            <w:r>
+              <w:t>http</w:t>
+            </w:r>
+            <w:r>
+              <w:t>s</w:t>
+            </w:r>
+            <w:r>
+              <w:t>://kjbranded.com/</w:t>
             </w:r>
           </w:p>
         </w:tc>
@@ -1840,62 +1589,24 @@
           </w:tcPr>
           <w:p>
             <w:pPr>
-              <w:spacing w:before="120"/>
-              <w:rPr>
-                <w:szCs w:val="18"/>
-              </w:rPr>
-            </w:pPr>
-            <w:r>
-              <w:rPr>
-                <w:b/>
-                <w:szCs w:val="18"/>
-              </w:rPr>
+              <w:pStyle w:val="Heading2"/>
+            </w:pPr>
+            <w:r>
               <w:t>KevinJoseph.net</w:t>
             </w:r>
-            <w:r>
-              <w:rPr>
-                <w:b/>
-                <w:szCs w:val="18"/>
-              </w:rPr>
-              <w:br/>
-            </w:r>
-            <w:r>
-              <w:rPr>
-                <w:szCs w:val="18"/>
-              </w:rPr>
-              <w:t>http://kevinjoseph.net/</w:t>
-            </w:r>
-          </w:p>
-          <w:p>
-            <w:pPr>
-              <w:spacing w:before="120"/>
-              <w:rPr>
-                <w:szCs w:val="18"/>
-              </w:rPr>
-            </w:pPr>
-            <w:r>
-              <w:rPr>
-                <w:szCs w:val="18"/>
-              </w:rPr>
-              <w:t>Launched 2004</w:t>
-            </w:r>
-            <w:r>
-              <w:rPr>
-                <w:szCs w:val="18"/>
-              </w:rPr>
-              <w:br/>
-            </w:r>
-            <w:r>
-              <w:rPr>
-                <w:szCs w:val="18"/>
-              </w:rPr>
-              <w:t>Rewritten</w:t>
-            </w:r>
-            <w:r>
-              <w:rPr>
-                <w:szCs w:val="18"/>
-              </w:rPr>
-              <w:t xml:space="preserve"> December 2018</w:t>
+          </w:p>
+          <w:p>
+            <w:pPr>
+              <w:pStyle w:val="Heading3"/>
+            </w:pPr>
+            <w:r>
+              <w:t>http</w:t>
+            </w:r>
+            <w:r>
+              <w:t>s</w:t>
+            </w:r>
+            <w:r>
+              <w:t>://kevinjoseph.net/</w:t>
             </w:r>
           </w:p>
         </w:tc>
@@ -2415,10 +2126,66 @@
       <w:sz w:val="18"/>
     </w:rPr>
   </w:style>
+  <w:style w:type="paragraph" w:styleId="Heading1">
+    <w:name w:val="heading 1"/>
+    <w:basedOn w:val="Normal"/>
+    <w:next w:val="Normal"/>
+    <w:link w:val="Heading1Char"/>
+    <w:uiPriority w:val="9"/>
+    <w:qFormat/>
+    <w:rsid w:val="00C211D1"/>
+    <w:pPr>
+      <w:spacing w:before="240" w:after="240"/>
+      <w:outlineLvl w:val="0"/>
+    </w:pPr>
+    <w:rPr>
+      <w:b/>
+      <w:smallCaps/>
+      <w:sz w:val="36"/>
+      <w:szCs w:val="36"/>
+      <w:u w:val="single"/>
+    </w:rPr>
+  </w:style>
+  <w:style w:type="paragraph" w:styleId="Heading2">
+    <w:name w:val="heading 2"/>
+    <w:basedOn w:val="Normal"/>
+    <w:next w:val="Normal"/>
+    <w:link w:val="Heading2Char"/>
+    <w:uiPriority w:val="9"/>
+    <w:unhideWhenUsed/>
+    <w:qFormat/>
+    <w:rsid w:val="00C211D1"/>
+    <w:pPr>
+      <w:spacing w:before="120" w:after="0" w:line="240" w:lineRule="auto"/>
+      <w:outlineLvl w:val="1"/>
+    </w:pPr>
+    <w:rPr>
+      <w:b/>
+      <w:sz w:val="20"/>
+      <w:szCs w:val="20"/>
+    </w:rPr>
+  </w:style>
+  <w:style w:type="paragraph" w:styleId="Heading3">
+    <w:name w:val="heading 3"/>
+    <w:basedOn w:val="Normal"/>
+    <w:next w:val="Normal"/>
+    <w:link w:val="Heading3Char"/>
+    <w:uiPriority w:val="9"/>
+    <w:unhideWhenUsed/>
+    <w:qFormat/>
+    <w:rsid w:val="00C211D1"/>
+    <w:pPr>
+      <w:spacing w:before="120" w:after="0" w:line="240" w:lineRule="auto"/>
+      <w:outlineLvl w:val="2"/>
+    </w:pPr>
+    <w:rPr>
+      <w:sz w:val="20"/>
+      <w:szCs w:val="20"/>
+    </w:rPr>
+  </w:style>
   <w:style w:type="character" w:default="1" w:styleId="DefaultParagraphFont">
     <w:name w:val="Default Paragraph Font"/>
     <w:uiPriority w:val="1"/>
-    <w:semiHidden/>
     <w:unhideWhenUsed/>
   </w:style>
   <w:style w:type="table" w:default="1" w:styleId="TableNormal">
@@ -2448,16 +2215,13 @@
     <w:next w:val="Normal"/>
     <w:uiPriority w:val="1"/>
     <w:qFormat/>
-    <w:rsid w:val="00F55821"/>
+    <w:rsid w:val="00C211D1"/>
     <w:pPr>
-      <w:spacing w:before="40" w:after="240" w:line="276" w:lineRule="auto"/>
-      <w:contextualSpacing/>
+      <w:spacing w:before="120" w:after="0" w:line="240" w:lineRule="auto"/>
+      <w:ind w:left="-72"/>
     </w:pPr>
     <w:rPr>
-      <w:rFonts w:eastAsia="Times New Roman" w:cs="Times New Roman"/>
-      <w:spacing w:val="10"/>
-      <w:sz w:val="16"/>
-      <w:szCs w:val="16"/>
+      <w:szCs w:val="18"/>
     </w:rPr>
   </w:style>
   <w:style w:type="table" w:styleId="TableGrid">
@@ -2517,6 +2281,138 @@
       <w:rFonts w:ascii="Segoe UI" w:hAnsi="Segoe UI" w:cs="Segoe UI"/>
       <w:sz w:val="18"/>
       <w:szCs w:val="18"/>
+    </w:rPr>
+  </w:style>
+  <w:style w:type="paragraph" w:styleId="Title">
+    <w:name w:val="Title"/>
+    <w:basedOn w:val="Normal"/>
+    <w:next w:val="Normal"/>
+    <w:link w:val="TitleChar"/>
+    <w:uiPriority w:val="10"/>
+    <w:qFormat/>
+    <w:rsid w:val="00A202DA"/>
+    <w:pPr>
+      <w:pBdr>
+        <w:bottom w:val="single" w:sz="18" w:space="1" w:color="auto"/>
+      </w:pBdr>
+      <w:spacing w:after="240"/>
+    </w:pPr>
+    <w:rPr>
+      <w:b/>
+      <w:smallCaps/>
+      <w:sz w:val="44"/>
+      <w:szCs w:val="44"/>
+    </w:rPr>
+  </w:style>
+  <w:style w:type="character" w:customStyle="1" w:styleId="TitleChar">
+    <w:name w:val="Title Char"/>
+    <w:basedOn w:val="DefaultParagraphFont"/>
+    <w:link w:val="Title"/>
+    <w:uiPriority w:val="10"/>
+    <w:rsid w:val="00A202DA"/>
+    <w:rPr>
+      <w:rFonts w:ascii="Arial" w:hAnsi="Arial"/>
+      <w:b/>
+      <w:smallCaps/>
+      <w:sz w:val="44"/>
+      <w:szCs w:val="44"/>
+    </w:rPr>
+  </w:style>
+  <w:style w:type="paragraph" w:styleId="Subtitle">
+    <w:name w:val="Subtitle"/>
+    <w:basedOn w:val="Title"/>
+    <w:next w:val="Normal"/>
+    <w:link w:val="SubtitleChar"/>
+    <w:uiPriority w:val="11"/>
+    <w:qFormat/>
+    <w:rsid w:val="00B86962"/>
+    <w:rPr>
+      <w:b w:val="0"/>
+      <w:sz w:val="32"/>
+      <w:szCs w:val="32"/>
+    </w:rPr>
+  </w:style>
+  <w:style w:type="character" w:customStyle="1" w:styleId="SubtitleChar">
+    <w:name w:val="Subtitle Char"/>
+    <w:basedOn w:val="DefaultParagraphFont"/>
+    <w:link w:val="Subtitle"/>
+    <w:uiPriority w:val="11"/>
+    <w:rsid w:val="00B86962"/>
+    <w:rPr>
+      <w:rFonts w:ascii="Arial" w:hAnsi="Arial"/>
+      <w:sz w:val="32"/>
+      <w:szCs w:val="32"/>
+      <w:u w:val="single"/>
+    </w:rPr>
+  </w:style>
+  <w:style w:type="paragraph" w:styleId="Quote">
+    <w:name w:val="Quote"/>
+    <w:basedOn w:val="Normal"/>
+    <w:next w:val="Normal"/>
+    <w:link w:val="QuoteChar"/>
+    <w:uiPriority w:val="29"/>
+    <w:qFormat/>
+    <w:rsid w:val="00B86962"/>
+    <w:pPr>
+      <w:spacing w:after="120"/>
+    </w:pPr>
+    <w:rPr>
+      <w:b/>
+      <w:sz w:val="28"/>
+      <w:szCs w:val="28"/>
+    </w:rPr>
+  </w:style>
+  <w:style w:type="character" w:customStyle="1" w:styleId="QuoteChar">
+    <w:name w:val="Quote Char"/>
+    <w:basedOn w:val="DefaultParagraphFont"/>
+    <w:link w:val="Quote"/>
+    <w:uiPriority w:val="29"/>
+    <w:rsid w:val="00B86962"/>
+    <w:rPr>
+      <w:rFonts w:ascii="Arial" w:hAnsi="Arial"/>
+      <w:b/>
+      <w:sz w:val="28"/>
+      <w:szCs w:val="28"/>
+    </w:rPr>
+  </w:style>
+  <w:style w:type="character" w:customStyle="1" w:styleId="Heading1Char">
+    <w:name w:val="Heading 1 Char"/>
+    <w:basedOn w:val="DefaultParagraphFont"/>
+    <w:link w:val="Heading1"/>
+    <w:uiPriority w:val="9"/>
+    <w:rsid w:val="00C211D1"/>
+    <w:rPr>
+      <w:rFonts w:ascii="Arial" w:hAnsi="Arial"/>
+      <w:b/>
+      <w:smallCaps/>
+      <w:sz w:val="36"/>
+      <w:szCs w:val="36"/>
+      <w:u w:val="single"/>
+    </w:rPr>
+  </w:style>
+  <w:style w:type="character" w:customStyle="1" w:styleId="Heading2Char">
+    <w:name w:val="Heading 2 Char"/>
+    <w:basedOn w:val="DefaultParagraphFont"/>
+    <w:link w:val="Heading2"/>
+    <w:uiPriority w:val="9"/>
+    <w:rsid w:val="00C211D1"/>
+    <w:rPr>
+      <w:rFonts w:ascii="Arial" w:hAnsi="Arial"/>
+      <w:b/>
+      <w:sz w:val="20"/>
+      <w:szCs w:val="20"/>
+    </w:rPr>
+  </w:style>
+  <w:style w:type="character" w:customStyle="1" w:styleId="Heading3Char">
+    <w:name w:val="Heading 3 Char"/>
+    <w:basedOn w:val="DefaultParagraphFont"/>
+    <w:link w:val="Heading3"/>
+    <w:uiPriority w:val="9"/>
+    <w:rsid w:val="00C211D1"/>
+    <w:rPr>
+      <w:rFonts w:ascii="Arial" w:hAnsi="Arial"/>
+      <w:sz w:val="20"/>
+      <w:szCs w:val="20"/>
     </w:rPr>
   </w:style>
 </w:styles>

</xml_diff>